<commit_message>
Kertész Intézet és Báltéri utca
- Kertész Intézet konfiguráció
- Pénzügy, Báltéri utca konfiguráció
- Terror Háza PAT
- Terror Háza TŰZFAL DHCP: 192.168.99.1-es cím kizárva
- Dokumentáció frissítve
- .gitignore frissítve
</commit_message>
<xml_diff>
--- a/TerrorHazaMuzeum_vizsgaremek_IRAU.docx
+++ b/TerrorHazaMuzeum_vizsgaremek_IRAU.docx
@@ -129,19 +129,19 @@
         <w:spacing w:before="360"/>
         <w:jc w:val="center"/>
         <w:rPr>
-          <w:rStyle w:val="CmChar"/>
-        </w:rPr>
-      </w:pPr>
-      <w:r>
-        <w:rPr>
-          <w:rStyle w:val="CmChar"/>
+          <w:rStyle w:val="TitleChar"/>
+        </w:rPr>
+      </w:pPr>
+      <w:r>
+        <w:rPr>
+          <w:rStyle w:val="TitleChar"/>
         </w:rPr>
         <w:t>Terror Háza Múzeum</w:t>
       </w:r>
     </w:p>
     <w:p>
       <w:pPr>
-        <w:pStyle w:val="Alcm"/>
+        <w:pStyle w:val="Subtitle"/>
         <w:jc w:val="center"/>
         <w:rPr>
           <w:b w:val="0"/>
@@ -189,41 +189,50 @@
           <w:sz w:val="36"/>
         </w:rPr>
       </w:pPr>
+      <w:proofErr w:type="spellStart"/>
       <w:r>
         <w:rPr>
           <w:rFonts w:cs="Times New Roman"/>
           <w:sz w:val="36"/>
         </w:rPr>
-        <w:t xml:space="preserve">Agot Bence, </w:t>
-      </w:r>
-      <w:proofErr w:type="spellStart"/>
+        <w:t>Agot</w:t>
+      </w:r>
+      <w:proofErr w:type="spellEnd"/>
       <w:r>
         <w:rPr>
           <w:rFonts w:cs="Times New Roman"/>
           <w:sz w:val="36"/>
         </w:rPr>
-        <w:t>Hadady</w:t>
-      </w:r>
-      <w:proofErr w:type="spellEnd"/>
+        <w:t xml:space="preserve"> Bence, </w:t>
+      </w:r>
+      <w:proofErr w:type="spellStart"/>
       <w:r>
         <w:rPr>
           <w:rFonts w:cs="Times New Roman"/>
           <w:sz w:val="36"/>
         </w:rPr>
-        <w:t xml:space="preserve"> Patrik, Törőcsik Ádám</w:t>
-      </w:r>
+        <w:t>Hadady</w:t>
+      </w:r>
+      <w:proofErr w:type="spellEnd"/>
       <w:r>
         <w:rPr>
           <w:rFonts w:cs="Times New Roman"/>
           <w:sz w:val="36"/>
         </w:rPr>
-        <w:br/>
+        <w:t xml:space="preserve"> Patrik, Törőcsik Ádám</w:t>
       </w:r>
       <w:r>
         <w:rPr>
           <w:rFonts w:cs="Times New Roman"/>
           <w:sz w:val="36"/>
         </w:rPr>
+        <w:br/>
+      </w:r>
+      <w:r>
+        <w:rPr>
+          <w:rFonts w:cs="Times New Roman"/>
+          <w:sz w:val="36"/>
+        </w:rPr>
         <w:t>2/14.B</w:t>
       </w:r>
     </w:p>
@@ -257,7 +266,7 @@
         <w:t>.</w:t>
       </w:r>
     </w:p>
-    <w:bookmarkStart w:id="0" w:name="_Toc122039665" w:displacedByCustomXml="next"/>
+    <w:bookmarkStart w:id="0" w:name="_Toc122185312" w:displacedByCustomXml="next"/>
     <w:sdt>
       <w:sdtPr>
         <w:rPr>
@@ -281,14 +290,14 @@
       <w:sdtContent>
         <w:p>
           <w:pPr>
-            <w:pStyle w:val="Cmsor1"/>
+            <w:pStyle w:val="Heading1"/>
             <w:rPr>
-              <w:rStyle w:val="Cmsor1Char"/>
+              <w:rStyle w:val="Heading1Char"/>
             </w:rPr>
           </w:pPr>
           <w:r>
             <w:rPr>
-              <w:rStyle w:val="Cmsor1Char"/>
+              <w:rStyle w:val="Heading1Char"/>
             </w:rPr>
             <w:t>Tartalomjegyzék</w:t>
           </w:r>
@@ -296,7 +305,7 @@
         </w:p>
         <w:p>
           <w:pPr>
-            <w:pStyle w:val="TJ1"/>
+            <w:pStyle w:val="TOC1"/>
             <w:tabs>
               <w:tab w:val="right" w:leader="dot" w:pos="9062"/>
             </w:tabs>
@@ -316,10 +325,10 @@
           <w:r>
             <w:fldChar w:fldCharType="separate"/>
           </w:r>
-          <w:hyperlink w:anchor="_Toc122039665" w:history="1">
-            <w:r>
-              <w:rPr>
-                <w:rStyle w:val="Hiperhivatkozs"/>
+          <w:hyperlink w:anchor="_Toc122185312" w:history="1">
+            <w:r>
+              <w:rPr>
+                <w:rStyle w:val="Hyperlink"/>
                 <w:noProof/>
               </w:rPr>
               <w:t>Tartalomjegyzék</w:t>
@@ -343,7 +352,7 @@
                 <w:noProof/>
                 <w:webHidden/>
               </w:rPr>
-              <w:instrText xml:space="preserve"> PAGEREF _Toc122039665 \h </w:instrText>
+              <w:instrText xml:space="preserve"> PAGEREF _Toc122185312 \h </w:instrText>
             </w:r>
             <w:r>
               <w:rPr>
@@ -376,7 +385,7 @@
         </w:p>
         <w:p>
           <w:pPr>
-            <w:pStyle w:val="TJ1"/>
+            <w:pStyle w:val="TOC1"/>
             <w:tabs>
               <w:tab w:val="right" w:leader="dot" w:pos="9062"/>
             </w:tabs>
@@ -387,10 +396,10 @@
               <w:lang w:eastAsia="hu-HU"/>
             </w:rPr>
           </w:pPr>
-          <w:hyperlink w:anchor="_Toc122039666" w:history="1">
-            <w:r>
-              <w:rPr>
-                <w:rStyle w:val="Hiperhivatkozs"/>
+          <w:hyperlink w:anchor="_Toc122185313" w:history="1">
+            <w:r>
+              <w:rPr>
+                <w:rStyle w:val="Hyperlink"/>
                 <w:noProof/>
               </w:rPr>
               <w:t>Történet</w:t>
@@ -414,7 +423,7 @@
                 <w:noProof/>
                 <w:webHidden/>
               </w:rPr>
-              <w:instrText xml:space="preserve"> PAGEREF _Toc122039666 \h </w:instrText>
+              <w:instrText xml:space="preserve"> PAGEREF _Toc122185313 \h </w:instrText>
             </w:r>
             <w:r>
               <w:rPr>
@@ -447,7 +456,7 @@
         </w:p>
         <w:p>
           <w:pPr>
-            <w:pStyle w:val="TJ1"/>
+            <w:pStyle w:val="TOC1"/>
             <w:tabs>
               <w:tab w:val="right" w:leader="dot" w:pos="9062"/>
             </w:tabs>
@@ -458,10 +467,10 @@
               <w:lang w:eastAsia="hu-HU"/>
             </w:rPr>
           </w:pPr>
-          <w:hyperlink w:anchor="_Toc122039667" w:history="1">
-            <w:r>
-              <w:rPr>
-                <w:rStyle w:val="Hiperhivatkozs"/>
+          <w:hyperlink w:anchor="_Toc122185314" w:history="1">
+            <w:r>
+              <w:rPr>
+                <w:rStyle w:val="Hyperlink"/>
                 <w:noProof/>
               </w:rPr>
               <w:t>A tervezés</w:t>
@@ -485,7 +494,7 @@
                 <w:noProof/>
                 <w:webHidden/>
               </w:rPr>
-              <w:instrText xml:space="preserve"> PAGEREF _Toc122039667 \h </w:instrText>
+              <w:instrText xml:space="preserve"> PAGEREF _Toc122185314 \h </w:instrText>
             </w:r>
             <w:r>
               <w:rPr>
@@ -518,7 +527,7 @@
         </w:p>
         <w:p>
           <w:pPr>
-            <w:pStyle w:val="TJ2"/>
+            <w:pStyle w:val="TOC2"/>
             <w:tabs>
               <w:tab w:val="right" w:leader="dot" w:pos="9062"/>
             </w:tabs>
@@ -529,10 +538,10 @@
               <w:lang w:eastAsia="hu-HU"/>
             </w:rPr>
           </w:pPr>
-          <w:hyperlink w:anchor="_Toc122039668" w:history="1">
-            <w:r>
-              <w:rPr>
-                <w:rStyle w:val="Hiperhivatkozs"/>
+          <w:hyperlink w:anchor="_Toc122185315" w:history="1">
+            <w:r>
+              <w:rPr>
+                <w:rStyle w:val="Hyperlink"/>
                 <w:noProof/>
               </w:rPr>
               <w:t>Topológia</w:t>
@@ -556,7 +565,7 @@
                 <w:noProof/>
                 <w:webHidden/>
               </w:rPr>
-              <w:instrText xml:space="preserve"> PAGEREF _Toc122039668 \h </w:instrText>
+              <w:instrText xml:space="preserve"> PAGEREF _Toc122185315 \h </w:instrText>
             </w:r>
             <w:r>
               <w:rPr>
@@ -589,7 +598,7 @@
         </w:p>
         <w:p>
           <w:pPr>
-            <w:pStyle w:val="TJ2"/>
+            <w:pStyle w:val="TOC2"/>
             <w:tabs>
               <w:tab w:val="right" w:leader="dot" w:pos="9062"/>
             </w:tabs>
@@ -600,10 +609,10 @@
               <w:lang w:eastAsia="hu-HU"/>
             </w:rPr>
           </w:pPr>
-          <w:hyperlink w:anchor="_Toc122039669" w:history="1">
-            <w:r>
-              <w:rPr>
-                <w:rStyle w:val="Hiperhivatkozs"/>
+          <w:hyperlink w:anchor="_Toc122185316" w:history="1">
+            <w:r>
+              <w:rPr>
+                <w:rStyle w:val="Hyperlink"/>
                 <w:noProof/>
               </w:rPr>
               <w:t>IP címzés</w:t>
@@ -627,7 +636,7 @@
                 <w:noProof/>
                 <w:webHidden/>
               </w:rPr>
-              <w:instrText xml:space="preserve"> PAGEREF _Toc122039669 \h </w:instrText>
+              <w:instrText xml:space="preserve"> PAGEREF _Toc122185316 \h </w:instrText>
             </w:r>
             <w:r>
               <w:rPr>
@@ -660,7 +669,7 @@
         </w:p>
         <w:p>
           <w:pPr>
-            <w:pStyle w:val="TJ2"/>
+            <w:pStyle w:val="TOC2"/>
             <w:tabs>
               <w:tab w:val="right" w:leader="dot" w:pos="9062"/>
             </w:tabs>
@@ -671,13 +680,13 @@
               <w:lang w:eastAsia="hu-HU"/>
             </w:rPr>
           </w:pPr>
-          <w:hyperlink w:anchor="_Toc122039670" w:history="1">
-            <w:r>
-              <w:rPr>
-                <w:rStyle w:val="Hiperhivatkozs"/>
-                <w:noProof/>
-              </w:rPr>
-              <w:t>Forgalomirányítás telephelyek között (ISP)</w:t>
+          <w:hyperlink w:anchor="_Toc122185317" w:history="1">
+            <w:r>
+              <w:rPr>
+                <w:rStyle w:val="Hyperlink"/>
+                <w:noProof/>
+              </w:rPr>
+              <w:t>PAT</w:t>
             </w:r>
             <w:r>
               <w:rPr>
@@ -698,7 +707,7 @@
                 <w:noProof/>
                 <w:webHidden/>
               </w:rPr>
-              <w:instrText xml:space="preserve"> PAGEREF _Toc122039670 \h </w:instrText>
+              <w:instrText xml:space="preserve"> PAGEREF _Toc122185317 \h </w:instrText>
             </w:r>
             <w:r>
               <w:rPr>
@@ -718,7 +727,7 @@
                 <w:noProof/>
                 <w:webHidden/>
               </w:rPr>
-              <w:t>4</w:t>
+              <w:t>3</w:t>
             </w:r>
             <w:r>
               <w:rPr>
@@ -731,7 +740,7 @@
         </w:p>
         <w:p>
           <w:pPr>
-            <w:pStyle w:val="TJ1"/>
+            <w:pStyle w:val="TOC2"/>
             <w:tabs>
               <w:tab w:val="right" w:leader="dot" w:pos="9062"/>
             </w:tabs>
@@ -742,10 +751,223 @@
               <w:lang w:eastAsia="hu-HU"/>
             </w:rPr>
           </w:pPr>
-          <w:hyperlink w:anchor="_Toc122039671" w:history="1">
-            <w:r>
-              <w:rPr>
-                <w:rStyle w:val="Hiperhivatkozs"/>
+          <w:hyperlink w:anchor="_Toc122185318" w:history="1">
+            <w:r>
+              <w:rPr>
+                <w:rStyle w:val="Hyperlink"/>
+                <w:noProof/>
+              </w:rPr>
+              <w:t>Forgalomirányítás telephelyek között (ISP)</w:t>
+            </w:r>
+            <w:r>
+              <w:rPr>
+                <w:noProof/>
+                <w:webHidden/>
+              </w:rPr>
+              <w:tab/>
+            </w:r>
+            <w:r>
+              <w:rPr>
+                <w:noProof/>
+                <w:webHidden/>
+              </w:rPr>
+              <w:fldChar w:fldCharType="begin"/>
+            </w:r>
+            <w:r>
+              <w:rPr>
+                <w:noProof/>
+                <w:webHidden/>
+              </w:rPr>
+              <w:instrText xml:space="preserve"> PAGEREF _Toc122185318 \h </w:instrText>
+            </w:r>
+            <w:r>
+              <w:rPr>
+                <w:noProof/>
+                <w:webHidden/>
+              </w:rPr>
+            </w:r>
+            <w:r>
+              <w:rPr>
+                <w:noProof/>
+                <w:webHidden/>
+              </w:rPr>
+              <w:fldChar w:fldCharType="separate"/>
+            </w:r>
+            <w:r>
+              <w:rPr>
+                <w:noProof/>
+                <w:webHidden/>
+              </w:rPr>
+              <w:t>4</w:t>
+            </w:r>
+            <w:r>
+              <w:rPr>
+                <w:noProof/>
+                <w:webHidden/>
+              </w:rPr>
+              <w:fldChar w:fldCharType="end"/>
+            </w:r>
+          </w:hyperlink>
+        </w:p>
+        <w:p>
+          <w:pPr>
+            <w:pStyle w:val="TOC1"/>
+            <w:tabs>
+              <w:tab w:val="right" w:leader="dot" w:pos="9062"/>
+            </w:tabs>
+            <w:rPr>
+              <w:rFonts w:asciiTheme="minorHAnsi" w:eastAsiaTheme="minorEastAsia" w:hAnsiTheme="minorHAnsi"/>
+              <w:noProof/>
+              <w:sz w:val="22"/>
+              <w:lang w:eastAsia="hu-HU"/>
+            </w:rPr>
+          </w:pPr>
+          <w:hyperlink w:anchor="_Toc122185319" w:history="1">
+            <w:r>
+              <w:rPr>
+                <w:rStyle w:val="Hyperlink"/>
+                <w:noProof/>
+              </w:rPr>
+              <w:t>Kertész Intézet</w:t>
+            </w:r>
+            <w:r>
+              <w:rPr>
+                <w:noProof/>
+                <w:webHidden/>
+              </w:rPr>
+              <w:tab/>
+            </w:r>
+            <w:r>
+              <w:rPr>
+                <w:noProof/>
+                <w:webHidden/>
+              </w:rPr>
+              <w:fldChar w:fldCharType="begin"/>
+            </w:r>
+            <w:r>
+              <w:rPr>
+                <w:noProof/>
+                <w:webHidden/>
+              </w:rPr>
+              <w:instrText xml:space="preserve"> PAGEREF _Toc122185319 \h </w:instrText>
+            </w:r>
+            <w:r>
+              <w:rPr>
+                <w:noProof/>
+                <w:webHidden/>
+              </w:rPr>
+            </w:r>
+            <w:r>
+              <w:rPr>
+                <w:noProof/>
+                <w:webHidden/>
+              </w:rPr>
+              <w:fldChar w:fldCharType="separate"/>
+            </w:r>
+            <w:r>
+              <w:rPr>
+                <w:noProof/>
+                <w:webHidden/>
+              </w:rPr>
+              <w:t>6</w:t>
+            </w:r>
+            <w:r>
+              <w:rPr>
+                <w:noProof/>
+                <w:webHidden/>
+              </w:rPr>
+              <w:fldChar w:fldCharType="end"/>
+            </w:r>
+          </w:hyperlink>
+        </w:p>
+        <w:p>
+          <w:pPr>
+            <w:pStyle w:val="TOC1"/>
+            <w:tabs>
+              <w:tab w:val="right" w:leader="dot" w:pos="9062"/>
+            </w:tabs>
+            <w:rPr>
+              <w:rFonts w:asciiTheme="minorHAnsi" w:eastAsiaTheme="minorEastAsia" w:hAnsiTheme="minorHAnsi"/>
+              <w:noProof/>
+              <w:sz w:val="22"/>
+              <w:lang w:eastAsia="hu-HU"/>
+            </w:rPr>
+          </w:pPr>
+          <w:hyperlink w:anchor="_Toc122185320" w:history="1">
+            <w:r>
+              <w:rPr>
+                <w:rStyle w:val="Hyperlink"/>
+                <w:noProof/>
+              </w:rPr>
+              <w:t>Báltéri utca</w:t>
+            </w:r>
+            <w:r>
+              <w:rPr>
+                <w:noProof/>
+                <w:webHidden/>
+              </w:rPr>
+              <w:tab/>
+            </w:r>
+            <w:r>
+              <w:rPr>
+                <w:noProof/>
+                <w:webHidden/>
+              </w:rPr>
+              <w:fldChar w:fldCharType="begin"/>
+            </w:r>
+            <w:r>
+              <w:rPr>
+                <w:noProof/>
+                <w:webHidden/>
+              </w:rPr>
+              <w:instrText xml:space="preserve"> PAGEREF _Toc122185320 \h </w:instrText>
+            </w:r>
+            <w:r>
+              <w:rPr>
+                <w:noProof/>
+                <w:webHidden/>
+              </w:rPr>
+            </w:r>
+            <w:r>
+              <w:rPr>
+                <w:noProof/>
+                <w:webHidden/>
+              </w:rPr>
+              <w:fldChar w:fldCharType="separate"/>
+            </w:r>
+            <w:r>
+              <w:rPr>
+                <w:noProof/>
+                <w:webHidden/>
+              </w:rPr>
+              <w:t>6</w:t>
+            </w:r>
+            <w:r>
+              <w:rPr>
+                <w:noProof/>
+                <w:webHidden/>
+              </w:rPr>
+              <w:fldChar w:fldCharType="end"/>
+            </w:r>
+          </w:hyperlink>
+        </w:p>
+        <w:p>
+          <w:pPr>
+            <w:pStyle w:val="TOC1"/>
+            <w:tabs>
+              <w:tab w:val="right" w:leader="dot" w:pos="9062"/>
+            </w:tabs>
+            <w:rPr>
+              <w:rFonts w:asciiTheme="minorHAnsi" w:eastAsiaTheme="minorEastAsia" w:hAnsiTheme="minorHAnsi"/>
+              <w:noProof/>
+              <w:sz w:val="22"/>
+              <w:lang w:eastAsia="hu-HU"/>
+            </w:rPr>
+          </w:pPr>
+          <w:hyperlink w:anchor="_Toc122185321" w:history="1">
+            <w:r>
+              <w:rPr>
+                <w:rStyle w:val="Hyperlink"/>
                 <w:noProof/>
               </w:rPr>
               <w:t>Ábrajegyzék</w:t>
@@ -769,7 +991,7 @@
                 <w:noProof/>
                 <w:webHidden/>
               </w:rPr>
-              <w:instrText xml:space="preserve"> PAGEREF _Toc122039671 \h </w:instrText>
+              <w:instrText xml:space="preserve"> PAGEREF _Toc122185321 \h </w:instrText>
             </w:r>
             <w:r>
               <w:rPr>
@@ -826,9 +1048,9 @@
     </w:p>
     <w:p>
       <w:pPr>
-        <w:pStyle w:val="Cmsor1"/>
-      </w:pPr>
-      <w:bookmarkStart w:id="1" w:name="_Toc122039666"/>
+        <w:pStyle w:val="Heading1"/>
+      </w:pPr>
+      <w:bookmarkStart w:id="1" w:name="_Toc122185313"/>
       <w:r>
         <w:lastRenderedPageBreak/>
         <w:t>Történet</w:t>
@@ -872,9 +1094,9 @@
     </w:p>
     <w:p>
       <w:pPr>
-        <w:pStyle w:val="Cmsor1"/>
-      </w:pPr>
-      <w:bookmarkStart w:id="2" w:name="_Toc122039667"/>
+        <w:pStyle w:val="Heading1"/>
+      </w:pPr>
+      <w:bookmarkStart w:id="2" w:name="_Toc122185314"/>
       <w:r>
         <w:t>A tervezés</w:t>
       </w:r>
@@ -882,9 +1104,9 @@
     </w:p>
     <w:p>
       <w:pPr>
-        <w:pStyle w:val="Cmsor2"/>
-      </w:pPr>
-      <w:bookmarkStart w:id="3" w:name="_Toc122039668"/>
+        <w:pStyle w:val="Heading2"/>
+      </w:pPr>
+      <w:bookmarkStart w:id="3" w:name="_Toc122185315"/>
       <w:r>
         <w:t>Topológia</w:t>
       </w:r>
@@ -1086,9 +1308,9 @@
     </w:p>
     <w:p>
       <w:pPr>
-        <w:pStyle w:val="Cmsor2"/>
-      </w:pPr>
-      <w:bookmarkStart w:id="4" w:name="_Toc122039669"/>
+        <w:pStyle w:val="Heading2"/>
+      </w:pPr>
+      <w:bookmarkStart w:id="4" w:name="_Toc122185316"/>
       <w:r>
         <w:t>IP címzés</w:t>
       </w:r>
@@ -1160,39 +1382,65 @@
           <v:shape id="_x0000_i1025" type="#_x0000_t75" style="width:427.45pt;height:222pt" o:ole="">
             <v:imagedata r:id="rId7" o:title=""/>
           </v:shape>
-          <o:OLEObject Type="Embed" ProgID="Excel.Sheet.12" ShapeID="_x0000_i1025" DrawAspect="Content" ObjectID="_1732652409" r:id="rId8"/>
+          <o:OLEObject Type="Embed" ProgID="Excel.Sheet.12" ShapeID="_x0000_i1025" DrawAspect="Content" ObjectID="_1732798058" r:id="rId8"/>
         </w:object>
       </w:r>
+    </w:p>
+    <w:p>
+      <w:pPr>
+        <w:pStyle w:val="Heading2"/>
+      </w:pPr>
+      <w:bookmarkStart w:id="5" w:name="_Toc122185317"/>
+      <w:r>
+        <w:t>PAT</w:t>
+      </w:r>
+      <w:bookmarkEnd w:id="5"/>
     </w:p>
     <w:p>
       <w:pPr>
         <w:spacing w:line="259" w:lineRule="auto"/>
         <w:ind w:firstLine="0"/>
         <w:jc w:val="left"/>
-        <w:rPr>
-          <w:rFonts w:asciiTheme="majorHAnsi" w:eastAsiaTheme="majorEastAsia" w:hAnsiTheme="majorHAnsi" w:cstheme="majorBidi"/>
-          <w:color w:val="2F5496" w:themeColor="accent1" w:themeShade="BF"/>
-          <w:sz w:val="26"/>
-          <w:szCs w:val="26"/>
-        </w:rPr>
-      </w:pPr>
+      </w:pPr>
+      <w:r>
+        <w:t xml:space="preserve">A belső címeket a TŰZFAL router gigabit0/0/0 interfészén a 11.0.0.2-es címre fordítjuk. A 10-es </w:t>
+      </w:r>
+      <w:proofErr w:type="spellStart"/>
+      <w:r>
+        <w:t>access</w:t>
+      </w:r>
+      <w:proofErr w:type="spellEnd"/>
+      <w:r>
+        <w:t xml:space="preserve"> </w:t>
+      </w:r>
+      <w:proofErr w:type="spellStart"/>
+      <w:r>
+        <w:t>list</w:t>
+      </w:r>
+      <w:proofErr w:type="spellEnd"/>
+      <w:r>
+        <w:t xml:space="preserve"> jelenleg az összes címet magába foglalja.</w:t>
+      </w:r>
       <w:r>
         <w:br w:type="page"/>
       </w:r>
     </w:p>
     <w:p>
       <w:pPr>
-        <w:pStyle w:val="Cmsor2"/>
-      </w:pPr>
-      <w:bookmarkStart w:id="5" w:name="_Toc122039670"/>
+        <w:pStyle w:val="Heading2"/>
+      </w:pPr>
+      <w:bookmarkStart w:id="6" w:name="_Toc122185318"/>
       <w:r>
         <w:lastRenderedPageBreak/>
         <w:t>Forgalomirányítás telephelyek között (ISP)</w:t>
       </w:r>
-      <w:bookmarkEnd w:id="5"/>
-    </w:p>
-    <w:p>
-      <w:r>
+      <w:bookmarkEnd w:id="6"/>
+    </w:p>
+    <w:p>
+      <w:r>
+        <w:rPr>
+          <w:noProof/>
+        </w:rPr>
         <w:drawing>
           <wp:anchor distT="0" distB="0" distL="114300" distR="114300" simplePos="0" relativeHeight="251659264" behindDoc="0" locked="0" layoutInCell="1" allowOverlap="0" wp14:anchorId="49669D5F" wp14:editId="7691D0B9">
             <wp:simplePos x="0" y="0"/>
@@ -1311,27 +1559,40 @@
                         <w:txbxContent>
                           <w:p>
                             <w:pPr>
-                              <w:pStyle w:val="Kpalrs"/>
+                              <w:pStyle w:val="Caption"/>
                               <w:jc w:val="center"/>
                               <w:rPr>
                                 <w:sz w:val="24"/>
                               </w:rPr>
                             </w:pPr>
-                            <w:fldSimple w:instr=" SEQ ábra \* ARABIC ">
-                              <w:bookmarkStart w:id="6" w:name="_Toc122039225"/>
-                              <w:bookmarkStart w:id="7" w:name="_Toc122039654"/>
-                              <w:r>
-                                <w:rPr>
-                                  <w:noProof/>
-                                </w:rPr>
-                                <w:t>1</w:t>
-                              </w:r>
-                            </w:fldSimple>
+                            <w:r>
+                              <w:fldChar w:fldCharType="begin"/>
+                            </w:r>
+                            <w:r>
+                              <w:instrText xml:space="preserve"> SEQ ábra \* ARABIC </w:instrText>
+                            </w:r>
+                            <w:r>
+                              <w:fldChar w:fldCharType="separate"/>
+                            </w:r>
+                            <w:bookmarkStart w:id="7" w:name="_Toc122039225"/>
+                            <w:bookmarkStart w:id="8" w:name="_Toc122039654"/>
+                            <w:r>
+                              <w:rPr>
+                                <w:noProof/>
+                              </w:rPr>
+                              <w:t>1</w:t>
+                            </w:r>
+                            <w:r>
+                              <w:rPr>
+                                <w:noProof/>
+                              </w:rPr>
+                              <w:fldChar w:fldCharType="end"/>
+                            </w:r>
                             <w:r>
                               <w:t>. ábra ISP topológiája</w:t>
                             </w:r>
-                            <w:bookmarkEnd w:id="6"/>
                             <w:bookmarkEnd w:id="7"/>
+                            <w:bookmarkEnd w:id="8"/>
                           </w:p>
                         </w:txbxContent>
                       </wps:txbx>
@@ -1358,27 +1619,40 @@
                   <w:txbxContent>
                     <w:p>
                       <w:pPr>
-                        <w:pStyle w:val="Kpalrs"/>
+                        <w:pStyle w:val="Caption"/>
                         <w:jc w:val="center"/>
                         <w:rPr>
                           <w:sz w:val="24"/>
                         </w:rPr>
                       </w:pPr>
-                      <w:fldSimple w:instr=" SEQ ábra \* ARABIC ">
-                        <w:bookmarkStart w:id="8" w:name="_Toc122039225"/>
-                        <w:bookmarkStart w:id="9" w:name="_Toc122039654"/>
-                        <w:r>
-                          <w:rPr>
-                            <w:noProof/>
-                          </w:rPr>
-                          <w:t>1</w:t>
-                        </w:r>
-                      </w:fldSimple>
+                      <w:r>
+                        <w:fldChar w:fldCharType="begin"/>
+                      </w:r>
+                      <w:r>
+                        <w:instrText xml:space="preserve"> SEQ ábra \* ARABIC </w:instrText>
+                      </w:r>
+                      <w:r>
+                        <w:fldChar w:fldCharType="separate"/>
+                      </w:r>
+                      <w:bookmarkStart w:id="9" w:name="_Toc122039225"/>
+                      <w:bookmarkStart w:id="10" w:name="_Toc122039654"/>
+                      <w:r>
+                        <w:rPr>
+                          <w:noProof/>
+                        </w:rPr>
+                        <w:t>1</w:t>
+                      </w:r>
+                      <w:r>
+                        <w:rPr>
+                          <w:noProof/>
+                        </w:rPr>
+                        <w:fldChar w:fldCharType="end"/>
+                      </w:r>
                       <w:r>
                         <w:t>. ábra ISP topológiája</w:t>
                       </w:r>
-                      <w:bookmarkEnd w:id="8"/>
                       <w:bookmarkEnd w:id="9"/>
+                      <w:bookmarkEnd w:id="10"/>
                     </w:p>
                   </w:txbxContent>
                 </v:textbox>
@@ -1451,7 +1725,7 @@
                         <w:txbxContent>
                           <w:p>
                             <w:pPr>
-                              <w:pStyle w:val="Kpalrs"/>
+                              <w:pStyle w:val="Caption"/>
                               <w:jc w:val="center"/>
                               <w:rPr>
                                 <w:noProof/>
@@ -1476,8 +1750,8 @@
                               </w:rPr>
                               <w:fldChar w:fldCharType="separate"/>
                             </w:r>
-                            <w:bookmarkStart w:id="10" w:name="_Toc122039226"/>
-                            <w:bookmarkStart w:id="11" w:name="_Toc122039655"/>
+                            <w:bookmarkStart w:id="11" w:name="_Toc122039226"/>
+                            <w:bookmarkStart w:id="12" w:name="_Toc122039655"/>
                             <w:r>
                               <w:rPr>
                                 <w:noProof/>
@@ -1493,8 +1767,8 @@
                             <w:r>
                               <w:t>. ábra ISP Router4 OSPF adatbázisa</w:t>
                             </w:r>
-                            <w:bookmarkEnd w:id="10"/>
                             <w:bookmarkEnd w:id="11"/>
+                            <w:bookmarkEnd w:id="12"/>
                           </w:p>
                         </w:txbxContent>
                       </wps:txbx>
@@ -1517,7 +1791,7 @@
                   <w:txbxContent>
                     <w:p>
                       <w:pPr>
-                        <w:pStyle w:val="Kpalrs"/>
+                        <w:pStyle w:val="Caption"/>
                         <w:jc w:val="center"/>
                         <w:rPr>
                           <w:noProof/>
@@ -1542,8 +1816,8 @@
                         </w:rPr>
                         <w:fldChar w:fldCharType="separate"/>
                       </w:r>
-                      <w:bookmarkStart w:id="12" w:name="_Toc122039226"/>
-                      <w:bookmarkStart w:id="13" w:name="_Toc122039655"/>
+                      <w:bookmarkStart w:id="13" w:name="_Toc122039226"/>
+                      <w:bookmarkStart w:id="14" w:name="_Toc122039655"/>
                       <w:r>
                         <w:rPr>
                           <w:noProof/>
@@ -1559,8 +1833,8 @@
                       <w:r>
                         <w:t>. ábra ISP Router4 OSPF adatbázisa</w:t>
                       </w:r>
-                      <w:bookmarkEnd w:id="12"/>
                       <w:bookmarkEnd w:id="13"/>
+                      <w:bookmarkEnd w:id="14"/>
                     </w:p>
                   </w:txbxContent>
                 </v:textbox>
@@ -1719,7 +1993,7 @@
     </w:p>
     <w:p>
       <w:pPr>
-        <w:pStyle w:val="Kpalrs"/>
+        <w:pStyle w:val="Caption"/>
         <w:jc w:val="left"/>
         <w:rPr>
           <w:noProof/>
@@ -1743,7 +2017,7 @@
         </w:rPr>
         <w:fldChar w:fldCharType="separate"/>
       </w:r>
-      <w:bookmarkStart w:id="14" w:name="_Toc122039656"/>
+      <w:bookmarkStart w:id="15" w:name="_Toc122039656"/>
       <w:r>
         <w:rPr>
           <w:noProof/>
@@ -1771,7 +2045,7 @@
       <w:r>
         <w:t>telephelyet</w:t>
       </w:r>
-      <w:bookmarkEnd w:id="14"/>
+      <w:bookmarkEnd w:id="15"/>
       <w:proofErr w:type="spellEnd"/>
     </w:p>
     <w:p>
@@ -1786,6 +2060,56 @@
     </w:p>
     <w:p>
       <w:pPr>
+        <w:pStyle w:val="Heading1"/>
+      </w:pPr>
+      <w:r>
+        <w:rPr>
+          <w:noProof/>
+        </w:rPr>
+        <w:br w:type="page"/>
+      </w:r>
+      <w:bookmarkStart w:id="16" w:name="_Toc122185319"/>
+      <w:r>
+        <w:lastRenderedPageBreak/>
+        <w:t>Kertész Intézet</w:t>
+      </w:r>
+      <w:bookmarkEnd w:id="16"/>
+    </w:p>
+    <w:p>
+      <w:pPr>
+        <w:jc w:val="left"/>
+      </w:pPr>
+      <w:r>
+        <w:t>A telephely belső hálózata a 192.168.0.0/24. A helyi Windows szerver a 192.168.0.5-ös címet kapta a többi eszköz pedig a .10-.254-es címtartományból kap IP címet a forgalom irányítótól DHCP segítségével. A PAT a belső címeket a gigabit0/0/0 interfész 12.0.0.2-es címére fordítja.</w:t>
+      </w:r>
+    </w:p>
+    <w:p/>
+    <w:p>
+      <w:pPr>
+        <w:pStyle w:val="Heading1"/>
+      </w:pPr>
+      <w:bookmarkStart w:id="17" w:name="_Toc122185320"/>
+      <w:r>
+        <w:t>Báltéri utca</w:t>
+      </w:r>
+      <w:bookmarkEnd w:id="17"/>
+    </w:p>
+    <w:p>
+      <w:pPr>
+        <w:jc w:val="left"/>
+      </w:pPr>
+      <w:r>
+        <w:t>A telephely belső hálózata a 192.168.0.0/24. A helyi Windows szerver a 192.168.0.5-ös címet kapta a többi eszköz pedig a .10-.254-es címtartományból kap IP címet a forgalom irányítótól DHCP segítségével. A PAT a belső címeket a gigabit0/0/0 interfész 1</w:t>
+      </w:r>
+      <w:r>
+        <w:t>4</w:t>
+      </w:r>
+      <w:r>
+        <w:t>.0.0.2-es címére fordítja.</w:t>
+      </w:r>
+    </w:p>
+    <w:p>
+      <w:pPr>
         <w:spacing w:line="259" w:lineRule="auto"/>
         <w:ind w:firstLine="0"/>
         <w:jc w:val="left"/>
@@ -1793,33 +2117,26 @@
           <w:noProof/>
         </w:rPr>
       </w:pPr>
-      <w:r>
+    </w:p>
+    <w:p>
+      <w:pPr>
+        <w:pStyle w:val="Heading1"/>
         <w:rPr>
           <w:noProof/>
         </w:rPr>
-        <w:br w:type="page"/>
-      </w:r>
-    </w:p>
-    <w:p>
-      <w:pPr>
-        <w:pStyle w:val="Cmsor1"/>
+      </w:pPr>
+      <w:bookmarkStart w:id="18" w:name="_Toc122185321"/>
+      <w:r>
         <w:rPr>
           <w:noProof/>
         </w:rPr>
-      </w:pPr>
-      <w:bookmarkStart w:id="15" w:name="_Toc122039671"/>
-      <w:r>
-        <w:rPr>
-          <w:noProof/>
-        </w:rPr>
-        <w:lastRenderedPageBreak/>
         <w:t>Ábrajegyzék</w:t>
       </w:r>
-      <w:bookmarkEnd w:id="15"/>
-    </w:p>
-    <w:p>
-      <w:pPr>
-        <w:pStyle w:val="brajegyzk"/>
+      <w:bookmarkEnd w:id="18"/>
+    </w:p>
+    <w:p>
+      <w:pPr>
+        <w:pStyle w:val="TableofFigures"/>
         <w:tabs>
           <w:tab w:val="right" w:leader="dot" w:pos="9062"/>
         </w:tabs>
@@ -1851,7 +2168,7 @@
       <w:hyperlink r:id="rId12" w:anchor="_Toc122039654" w:history="1">
         <w:r>
           <w:rPr>
-            <w:rStyle w:val="Hiperhivatkozs"/>
+            <w:rStyle w:val="Hyperlink"/>
             <w:noProof/>
           </w:rPr>
           <w:t>1. ábra ISP topológiája</w:t>
@@ -1908,7 +2225,7 @@
     </w:p>
     <w:p>
       <w:pPr>
-        <w:pStyle w:val="brajegyzk"/>
+        <w:pStyle w:val="TableofFigures"/>
         <w:tabs>
           <w:tab w:val="right" w:leader="dot" w:pos="9062"/>
         </w:tabs>
@@ -1922,7 +2239,7 @@
       <w:hyperlink r:id="rId13" w:anchor="_Toc122039655" w:history="1">
         <w:r>
           <w:rPr>
-            <w:rStyle w:val="Hiperhivatkozs"/>
+            <w:rStyle w:val="Hyperlink"/>
             <w:noProof/>
           </w:rPr>
           <w:t>2. ábra ISP Router4 OSPF adatbázisa</w:t>
@@ -1979,7 +2296,7 @@
     </w:p>
     <w:p>
       <w:pPr>
-        <w:pStyle w:val="brajegyzk"/>
+        <w:pStyle w:val="TableofFigures"/>
         <w:tabs>
           <w:tab w:val="right" w:leader="dot" w:pos="9062"/>
         </w:tabs>
@@ -1993,7 +2310,7 @@
       <w:hyperlink w:anchor="_Toc122039656" w:history="1">
         <w:r>
           <w:rPr>
-            <w:rStyle w:val="Hiperhivatkozs"/>
+            <w:rStyle w:val="Hyperlink"/>
             <w:noProof/>
           </w:rPr>
           <w:t>3. ábra 12.kerületi telephely pingeli a Terror háza telephelyet</w:t>
@@ -2116,10 +2433,11 @@
         <w:docPartUnique/>
       </w:docPartObj>
     </w:sdtPr>
+    <w:sdtEndPr/>
     <w:sdtContent>
       <w:p>
         <w:pPr>
-          <w:pStyle w:val="llb"/>
+          <w:pStyle w:val="Footer"/>
           <w:jc w:val="right"/>
         </w:pPr>
         <w:r>
@@ -2142,7 +2460,7 @@
   </w:sdt>
   <w:p>
     <w:pPr>
-      <w:pStyle w:val="llb"/>
+      <w:pStyle w:val="Footer"/>
     </w:pPr>
   </w:p>
 </w:ftr>
@@ -2184,7 +2502,7 @@
 <w:hdr xmlns:wpc="http://schemas.microsoft.com/office/word/2010/wordprocessingCanvas" xmlns:cx="http://schemas.microsoft.com/office/drawing/2014/chartex" xmlns:cx1="http://schemas.microsoft.com/office/drawing/2015/9/8/chartex" xmlns:cx2="http://schemas.microsoft.com/office/drawing/2015/10/21/chartex" xmlns:cx3="http://schemas.microsoft.com/office/drawing/2016/5/9/chartex" xmlns:cx4="http://schemas.microsoft.com/office/drawing/2016/5/10/chartex" xmlns:cx5="http://schemas.microsoft.com/office/drawing/2016/5/11/chartex" xmlns:cx6="http://schemas.microsoft.com/office/drawing/2016/5/12/chartex" xmlns:cx7="http://schemas.microsoft.com/office/drawing/2016/5/13/chartex" xmlns:cx8="http://schemas.microsoft.com/office/drawing/2016/5/14/chartex" xmlns:mc="http://schemas.openxmlformats.org/markup-compatibility/2006" xmlns:aink="http://schemas.microsoft.com/office/drawing/2016/ink" xmlns:am3d="http://schemas.microsoft.com/office/drawing/2017/model3d" xmlns:o="urn:schemas-microsoft-com:office:office" xmlns:oel="http://schemas.microsoft.com/office/2019/extlst" xmlns:r="http://schemas.openxmlformats.org/officeDocument/2006/relationships" xmlns:m="http://schemas.openxmlformats.org/officeDocument/2006/math" xmlns:v="urn:schemas-microsoft-com:vml" xmlns:wp14="http://schemas.microsoft.com/office/word/2010/wordprocessingDrawing" xmlns:wp="http://schemas.openxmlformats.org/drawingml/2006/wordprocessingDrawing" xmlns:w10="urn:schemas-microsoft-com:office:word" xmlns:w="http://schemas.openxmlformats.org/wordprocessingml/2006/main" xmlns:w14="http://schemas.microsoft.com/office/word/2010/wordml" xmlns:w15="http://schemas.microsoft.com/office/word/2012/wordml" xmlns:w16cex="http://schemas.microsoft.com/office/word/2018/wordml/cex" xmlns:w16cid="http://schemas.microsoft.com/office/word/2016/wordml/cid" xmlns:w16="http://schemas.microsoft.com/office/word/2018/wordml" xmlns:w16sdtdh="http://schemas.microsoft.com/office/word/2020/wordml/sdtdatahash" xmlns:w16se="http://schemas.microsoft.com/office/word/2015/wordml/symex" xmlns:wpg="http://schemas.microsoft.com/office/word/2010/wordprocessingGroup" xmlns:wpi="http://schemas.microsoft.com/office/word/2010/wordprocessingInk" xmlns:wne="http://schemas.microsoft.com/office/word/2006/wordml" xmlns:wps="http://schemas.microsoft.com/office/word/2010/wordprocessingShape" mc:Ignorable="w14 w15 w16se w16cid w16 w16cex w16sdtdh wp14">
   <w:p>
     <w:pPr>
-      <w:pStyle w:val="lfej"/>
+      <w:pStyle w:val="Header"/>
     </w:pPr>
     <w:r>
       <w:t>BMSZC NJIT</w:t>
@@ -2606,10 +2924,10 @@
     <w:lsdException w:name="Unresolved Mention" w:semiHidden="1" w:unhideWhenUsed="1"/>
     <w:lsdException w:name="Smart Link" w:semiHidden="1" w:unhideWhenUsed="1"/>
   </w:latentStyles>
-  <w:style w:type="paragraph" w:default="1" w:styleId="Norml">
+  <w:style w:type="paragraph" w:default="1" w:styleId="Normal">
     <w:name w:val="Normal"/>
     <w:qFormat/>
-    <w:rsid w:val="004A3F69"/>
+    <w:rsid w:val="001F0B16"/>
     <w:pPr>
       <w:spacing w:line="360" w:lineRule="auto"/>
       <w:ind w:firstLine="284"/>
@@ -2620,11 +2938,11 @@
       <w:sz w:val="24"/>
     </w:rPr>
   </w:style>
-  <w:style w:type="paragraph" w:styleId="Cmsor1">
+  <w:style w:type="paragraph" w:styleId="Heading1">
     <w:name w:val="heading 1"/>
-    <w:basedOn w:val="Norml"/>
-    <w:next w:val="Norml"/>
-    <w:link w:val="Cmsor1Char"/>
+    <w:basedOn w:val="Normal"/>
+    <w:next w:val="Normal"/>
+    <w:link w:val="Heading1Char"/>
     <w:uiPriority w:val="9"/>
     <w:qFormat/>
     <w:rsid w:val="004A3F69"/>
@@ -2642,11 +2960,11 @@
       <w:szCs w:val="32"/>
     </w:rPr>
   </w:style>
-  <w:style w:type="paragraph" w:styleId="Cmsor2">
+  <w:style w:type="paragraph" w:styleId="Heading2">
     <w:name w:val="heading 2"/>
-    <w:basedOn w:val="Norml"/>
-    <w:next w:val="Norml"/>
-    <w:link w:val="Cmsor2Char"/>
+    <w:basedOn w:val="Normal"/>
+    <w:next w:val="Normal"/>
+    <w:link w:val="Heading2Char"/>
     <w:uiPriority w:val="9"/>
     <w:unhideWhenUsed/>
     <w:qFormat/>
@@ -2665,13 +2983,13 @@
       <w:szCs w:val="26"/>
     </w:rPr>
   </w:style>
-  <w:style w:type="character" w:default="1" w:styleId="Bekezdsalapbettpusa">
+  <w:style w:type="character" w:default="1" w:styleId="DefaultParagraphFont">
     <w:name w:val="Default Paragraph Font"/>
     <w:uiPriority w:val="1"/>
     <w:semiHidden/>
     <w:unhideWhenUsed/>
   </w:style>
-  <w:style w:type="table" w:default="1" w:styleId="Normltblzat">
+  <w:style w:type="table" w:default="1" w:styleId="TableNormal">
     <w:name w:val="Normal Table"/>
     <w:uiPriority w:val="99"/>
     <w:semiHidden/>
@@ -2686,16 +3004,16 @@
       </w:tblCellMar>
     </w:tblPr>
   </w:style>
-  <w:style w:type="numbering" w:default="1" w:styleId="Nemlista">
+  <w:style w:type="numbering" w:default="1" w:styleId="NoList">
     <w:name w:val="No List"/>
     <w:uiPriority w:val="99"/>
     <w:semiHidden/>
     <w:unhideWhenUsed/>
   </w:style>
-  <w:style w:type="character" w:customStyle="1" w:styleId="Cmsor1Char">
-    <w:name w:val="Címsor 1 Char"/>
-    <w:basedOn w:val="Bekezdsalapbettpusa"/>
-    <w:link w:val="Cmsor1"/>
+  <w:style w:type="character" w:customStyle="1" w:styleId="Heading1Char">
+    <w:name w:val="Heading 1 Char"/>
+    <w:basedOn w:val="DefaultParagraphFont"/>
+    <w:link w:val="Heading1"/>
     <w:uiPriority w:val="9"/>
     <w:rsid w:val="004A3F69"/>
     <w:rPr>
@@ -2705,10 +3023,10 @@
       <w:szCs w:val="32"/>
     </w:rPr>
   </w:style>
-  <w:style w:type="paragraph" w:styleId="Tartalomjegyzkcmsora">
+  <w:style w:type="paragraph" w:styleId="TOCHeading">
     <w:name w:val="TOC Heading"/>
-    <w:basedOn w:val="Cmsor1"/>
-    <w:next w:val="Norml"/>
+    <w:basedOn w:val="Heading1"/>
+    <w:next w:val="Normal"/>
     <w:uiPriority w:val="39"/>
     <w:unhideWhenUsed/>
     <w:qFormat/>
@@ -2720,11 +3038,11 @@
       <w:lang w:eastAsia="hu-HU"/>
     </w:rPr>
   </w:style>
-  <w:style w:type="paragraph" w:styleId="Cm">
+  <w:style w:type="paragraph" w:styleId="Title">
     <w:name w:val="Title"/>
-    <w:basedOn w:val="Norml"/>
-    <w:next w:val="Norml"/>
-    <w:link w:val="CmChar"/>
+    <w:basedOn w:val="Normal"/>
+    <w:next w:val="Normal"/>
+    <w:link w:val="TitleChar"/>
     <w:uiPriority w:val="10"/>
     <w:qFormat/>
     <w:rsid w:val="004A3F69"/>
@@ -2741,10 +3059,10 @@
       <w:szCs w:val="56"/>
     </w:rPr>
   </w:style>
-  <w:style w:type="character" w:customStyle="1" w:styleId="CmChar">
-    <w:name w:val="Cím Char"/>
-    <w:basedOn w:val="Bekezdsalapbettpusa"/>
-    <w:link w:val="Cm"/>
+  <w:style w:type="character" w:customStyle="1" w:styleId="TitleChar">
+    <w:name w:val="Title Char"/>
+    <w:basedOn w:val="DefaultParagraphFont"/>
+    <w:link w:val="Title"/>
     <w:uiPriority w:val="10"/>
     <w:rsid w:val="004A3F69"/>
     <w:rPr>
@@ -2756,11 +3074,11 @@
       <w:szCs w:val="56"/>
     </w:rPr>
   </w:style>
-  <w:style w:type="paragraph" w:styleId="Alcm">
+  <w:style w:type="paragraph" w:styleId="Subtitle">
     <w:name w:val="Subtitle"/>
-    <w:basedOn w:val="Norml"/>
-    <w:next w:val="Norml"/>
-    <w:link w:val="AlcmChar"/>
+    <w:basedOn w:val="Normal"/>
+    <w:next w:val="Normal"/>
+    <w:link w:val="SubtitleChar"/>
     <w:uiPriority w:val="11"/>
     <w:qFormat/>
     <w:rsid w:val="004A3F69"/>
@@ -2777,10 +3095,10 @@
       <w:spacing w:val="15"/>
     </w:rPr>
   </w:style>
-  <w:style w:type="character" w:customStyle="1" w:styleId="AlcmChar">
-    <w:name w:val="Alcím Char"/>
-    <w:basedOn w:val="Bekezdsalapbettpusa"/>
-    <w:link w:val="Alcm"/>
+  <w:style w:type="character" w:customStyle="1" w:styleId="SubtitleChar">
+    <w:name w:val="Subtitle Char"/>
+    <w:basedOn w:val="DefaultParagraphFont"/>
+    <w:link w:val="Subtitle"/>
     <w:uiPriority w:val="11"/>
     <w:rsid w:val="004A3F69"/>
     <w:rPr>
@@ -2791,7 +3109,7 @@
       <w:sz w:val="24"/>
     </w:rPr>
   </w:style>
-  <w:style w:type="paragraph" w:styleId="Nincstrkz">
+  <w:style w:type="paragraph" w:styleId="NoSpacing">
     <w:name w:val="No Spacing"/>
     <w:uiPriority w:val="1"/>
     <w:qFormat/>
@@ -2800,10 +3118,10 @@
       <w:spacing w:after="0" w:line="240" w:lineRule="auto"/>
     </w:pPr>
   </w:style>
-  <w:style w:type="paragraph" w:styleId="TJ1">
+  <w:style w:type="paragraph" w:styleId="TOC1">
     <w:name w:val="toc 1"/>
-    <w:basedOn w:val="Norml"/>
-    <w:next w:val="Norml"/>
+    <w:basedOn w:val="Normal"/>
+    <w:next w:val="Normal"/>
     <w:autoRedefine/>
     <w:uiPriority w:val="39"/>
     <w:unhideWhenUsed/>
@@ -2812,9 +3130,9 @@
       <w:spacing w:after="100"/>
     </w:pPr>
   </w:style>
-  <w:style w:type="character" w:styleId="Hiperhivatkozs">
+  <w:style w:type="character" w:styleId="Hyperlink">
     <w:name w:val="Hyperlink"/>
-    <w:basedOn w:val="Bekezdsalapbettpusa"/>
+    <w:basedOn w:val="DefaultParagraphFont"/>
     <w:uiPriority w:val="99"/>
     <w:unhideWhenUsed/>
     <w:rsid w:val="004A3F69"/>
@@ -2823,10 +3141,10 @@
       <w:u w:val="single"/>
     </w:rPr>
   </w:style>
-  <w:style w:type="paragraph" w:styleId="lfej">
+  <w:style w:type="paragraph" w:styleId="Header">
     <w:name w:val="header"/>
-    <w:basedOn w:val="Norml"/>
-    <w:link w:val="lfejChar"/>
+    <w:basedOn w:val="Normal"/>
+    <w:link w:val="HeaderChar"/>
     <w:uiPriority w:val="99"/>
     <w:unhideWhenUsed/>
     <w:rsid w:val="00142EC5"/>
@@ -2838,10 +3156,10 @@
       <w:spacing w:after="0" w:line="240" w:lineRule="auto"/>
     </w:pPr>
   </w:style>
-  <w:style w:type="character" w:customStyle="1" w:styleId="lfejChar">
-    <w:name w:val="Élőfej Char"/>
-    <w:basedOn w:val="Bekezdsalapbettpusa"/>
-    <w:link w:val="lfej"/>
+  <w:style w:type="character" w:customStyle="1" w:styleId="HeaderChar">
+    <w:name w:val="Header Char"/>
+    <w:basedOn w:val="DefaultParagraphFont"/>
+    <w:link w:val="Header"/>
     <w:uiPriority w:val="99"/>
     <w:rsid w:val="00142EC5"/>
     <w:rPr>
@@ -2849,10 +3167,10 @@
       <w:sz w:val="24"/>
     </w:rPr>
   </w:style>
-  <w:style w:type="paragraph" w:styleId="llb">
+  <w:style w:type="paragraph" w:styleId="Footer">
     <w:name w:val="footer"/>
-    <w:basedOn w:val="Norml"/>
-    <w:link w:val="llbChar"/>
+    <w:basedOn w:val="Normal"/>
+    <w:link w:val="FooterChar"/>
     <w:uiPriority w:val="99"/>
     <w:unhideWhenUsed/>
     <w:rsid w:val="00142EC5"/>
@@ -2864,10 +3182,10 @@
       <w:spacing w:after="0" w:line="240" w:lineRule="auto"/>
     </w:pPr>
   </w:style>
-  <w:style w:type="character" w:customStyle="1" w:styleId="llbChar">
-    <w:name w:val="Élőláb Char"/>
-    <w:basedOn w:val="Bekezdsalapbettpusa"/>
-    <w:link w:val="llb"/>
+  <w:style w:type="character" w:customStyle="1" w:styleId="FooterChar">
+    <w:name w:val="Footer Char"/>
+    <w:basedOn w:val="DefaultParagraphFont"/>
+    <w:link w:val="Footer"/>
     <w:uiPriority w:val="99"/>
     <w:rsid w:val="00142EC5"/>
     <w:rPr>
@@ -2875,10 +3193,10 @@
       <w:sz w:val="24"/>
     </w:rPr>
   </w:style>
-  <w:style w:type="character" w:customStyle="1" w:styleId="Cmsor2Char">
-    <w:name w:val="Címsor 2 Char"/>
-    <w:basedOn w:val="Bekezdsalapbettpusa"/>
-    <w:link w:val="Cmsor2"/>
+  <w:style w:type="character" w:customStyle="1" w:styleId="Heading2Char">
+    <w:name w:val="Heading 2 Char"/>
+    <w:basedOn w:val="DefaultParagraphFont"/>
+    <w:link w:val="Heading2"/>
     <w:uiPriority w:val="9"/>
     <w:rsid w:val="001D31F1"/>
     <w:rPr>
@@ -2888,10 +3206,10 @@
       <w:szCs w:val="26"/>
     </w:rPr>
   </w:style>
-  <w:style w:type="paragraph" w:styleId="TJ2">
+  <w:style w:type="paragraph" w:styleId="TOC2">
     <w:name w:val="toc 2"/>
-    <w:basedOn w:val="Norml"/>
-    <w:next w:val="Norml"/>
+    <w:basedOn w:val="Normal"/>
+    <w:next w:val="Normal"/>
     <w:autoRedefine/>
     <w:uiPriority w:val="39"/>
     <w:unhideWhenUsed/>
@@ -2901,9 +3219,9 @@
       <w:ind w:left="240"/>
     </w:pPr>
   </w:style>
-  <w:style w:type="table" w:styleId="Rcsostblzat">
+  <w:style w:type="table" w:styleId="TableGrid">
     <w:name w:val="Table Grid"/>
-    <w:basedOn w:val="Normltblzat"/>
+    <w:basedOn w:val="TableNormal"/>
     <w:uiPriority w:val="39"/>
     <w:rsid w:val="009C223B"/>
     <w:pPr>
@@ -2920,10 +3238,10 @@
       </w:tblBorders>
     </w:tblPr>
   </w:style>
-  <w:style w:type="paragraph" w:styleId="Kpalrs">
+  <w:style w:type="paragraph" w:styleId="Caption">
     <w:name w:val="caption"/>
-    <w:basedOn w:val="Norml"/>
-    <w:next w:val="Norml"/>
+    <w:basedOn w:val="Normal"/>
+    <w:next w:val="Normal"/>
     <w:uiPriority w:val="35"/>
     <w:unhideWhenUsed/>
     <w:qFormat/>
@@ -2939,10 +3257,10 @@
       <w:szCs w:val="18"/>
     </w:rPr>
   </w:style>
-  <w:style w:type="paragraph" w:styleId="brajegyzk">
+  <w:style w:type="paragraph" w:styleId="TableofFigures">
     <w:name w:val="table of figures"/>
-    <w:basedOn w:val="Norml"/>
-    <w:next w:val="Norml"/>
+    <w:basedOn w:val="Normal"/>
+    <w:next w:val="Normal"/>
     <w:uiPriority w:val="99"/>
     <w:unhideWhenUsed/>
     <w:rsid w:val="00AB1813"/>

</xml_diff>